<commit_message>
Małe poprawki do kodu + sprawko
</commit_message>
<xml_diff>
--- a/sprawozdanie_lab5.docx
+++ b/sprawozdanie_lab5.docx
@@ -45,15 +45,10 @@
       </w:r>
       <w:r>
         <w:br/>
-        <w:t xml:space="preserve">Wojciech </w:t>
-      </w:r>
-      <w:proofErr w:type="spellStart"/>
-      <w:r>
-        <w:t>Klimiuk</w:t>
-      </w:r>
-      <w:proofErr w:type="spellEnd"/>
-      <w:r>
-        <w:t xml:space="preserve"> 194450?</w:t>
+        <w:t>Wojciech Klimiuk</w:t>
+      </w:r>
+      <w:r>
+        <w:t xml:space="preserve"> 194450</w:t>
       </w:r>
       <w:r>
         <w:br/>
@@ -77,8 +72,16 @@
         <w:t xml:space="preserve">Termin oddania: </w:t>
       </w:r>
       <w:r>
-        <w:t>23.05.2016</w:t>
-      </w:r>
+        <w:t>30</w:t>
+      </w:r>
+      <w:r>
+        <w:t>.05.2016</w:t>
+      </w:r>
+      <w:r>
+        <w:t xml:space="preserve"> + 2 tygodnie spóźnienia</w:t>
+      </w:r>
+      <w:bookmarkStart w:id="0" w:name="_GoBack"/>
+      <w:bookmarkEnd w:id="0"/>
     </w:p>
     <w:p>
       <w:pPr>
@@ -105,20 +108,13 @@
     <w:p>
       <w:pPr>
         <w:pStyle w:val="Akapitzlist"/>
-      </w:pPr>
-      <w:bookmarkStart w:id="0" w:name="_GoBack"/>
-      <w:bookmarkEnd w:id="0"/>
-    </w:p>
-    <w:p>
-      <w:pPr>
-        <w:pStyle w:val="Akapitzlist"/>
         <w:numPr>
           <w:ilvl w:val="0"/>
           <w:numId w:val="1"/>
         </w:numPr>
       </w:pPr>
       <w:r>
-        <w:t>Sugerowana ocena: 5.5</w:t>
+        <w:t>Sugerowana ocena: 3</w:t>
       </w:r>
     </w:p>
     <w:sectPr>

</xml_diff>